<commit_message>
Apply OpenMP on 3D version
</commit_message>
<xml_diff>
--- a/OMP/OpenMP_proposal.docx
+++ b/OMP/OpenMP_proposal.docx
@@ -5,7 +5,6 @@
     <w:p>
       <w:pPr>
         <w:rPr>
-          <w:rFonts w:hint="eastAsia"/>
           <w:b/>
           <w:lang w:eastAsia="zh-TW"/>
         </w:rPr>
@@ -32,7 +31,6 @@
     <w:p>
       <w:pPr>
         <w:rPr>
-          <w:rFonts w:hint="eastAsia"/>
           <w:lang w:eastAsia="zh-TW"/>
         </w:rPr>
       </w:pPr>
@@ -159,7 +157,7 @@
         <w:adjustRightInd w:val="0"/>
         <w:spacing w:after="240"/>
         <w:rPr>
-          <w:rFonts w:ascii="Times" w:hAnsi="Times" w:cs="Times"/>
+          <w:lang w:eastAsia="zh-TW"/>
         </w:rPr>
       </w:pPr>
       <w:r>
@@ -233,18 +231,22 @@
         <w:rPr>
           <w:lang w:eastAsia="zh-TW"/>
         </w:rPr>
-        <w:t xml:space="preserve"> increasing the lattice </w:t>
+        <w:t xml:space="preserve"> increasing the lattice size.</w:t>
+      </w:r>
+      <w:r>
+        <w:rPr>
+          <w:lang w:eastAsia="zh-TW"/>
+        </w:rPr>
+        <w:t xml:space="preserve"> </w:t>
       </w:r>
       <w:proofErr w:type="spellStart"/>
-      <w:proofErr w:type="gramStart"/>
-      <w:r>
-        <w:rPr>
-          <w:lang w:eastAsia="zh-TW"/>
-        </w:rPr>
-        <w:t>size.OpenMP</w:t>
+      <w:r>
+        <w:rPr>
+          <w:lang w:eastAsia="zh-TW"/>
+        </w:rPr>
+        <w:t>OpenMP</w:t>
       </w:r>
       <w:proofErr w:type="spellEnd"/>
-      <w:proofErr w:type="gramEnd"/>
       <w:r>
         <w:rPr>
           <w:lang w:eastAsia="zh-TW"/>
@@ -384,15 +386,86 @@
     </w:p>
     <w:p>
       <w:pPr>
+        <w:widowControl w:val="0"/>
+        <w:autoSpaceDE w:val="0"/>
+        <w:autoSpaceDN w:val="0"/>
+        <w:adjustRightInd w:val="0"/>
+        <w:spacing w:after="240"/>
         <w:rPr>
           <w:lang w:eastAsia="zh-TW"/>
         </w:rPr>
       </w:pPr>
     </w:p>
     <w:p>
+      <w:pPr>
+        <w:widowControl w:val="0"/>
+        <w:autoSpaceDE w:val="0"/>
+        <w:autoSpaceDN w:val="0"/>
+        <w:adjustRightInd w:val="0"/>
+        <w:spacing w:after="240"/>
+        <w:rPr>
+          <w:rFonts w:ascii="Times" w:hAnsi="Times" w:cs="Times"/>
+        </w:rPr>
+      </w:pPr>
       <w:bookmarkStart w:id="0" w:name="_GoBack"/>
-      <w:bookmarkEnd w:id="0"/>
+      <w:r>
+        <w:rPr>
+          <w:lang w:eastAsia="zh-TW"/>
+        </w:rPr>
+        <w:t xml:space="preserve">Before applying </w:t>
+      </w:r>
+      <w:proofErr w:type="spellStart"/>
+      <w:r>
+        <w:rPr>
+          <w:lang w:eastAsia="zh-TW"/>
+        </w:rPr>
+        <w:t>OpenMP</w:t>
+      </w:r>
+      <w:proofErr w:type="spellEnd"/>
+      <w:r>
+        <w:rPr>
+          <w:lang w:eastAsia="zh-TW"/>
+        </w:rPr>
+        <w:t xml:space="preserve"> on original code, since many loops include dependency </w:t>
+      </w:r>
+      <w:proofErr w:type="spellStart"/>
+      <w:r>
+        <w:rPr>
+          <w:lang w:eastAsia="zh-TW"/>
+        </w:rPr>
+        <w:t>variableAfter</w:t>
+      </w:r>
+      <w:proofErr w:type="spellEnd"/>
+      <w:r>
+        <w:rPr>
+          <w:lang w:eastAsia="zh-TW"/>
+        </w:rPr>
+        <w:t xml:space="preserve"> implement </w:t>
+      </w:r>
+      <w:proofErr w:type="spellStart"/>
+      <w:r>
+        <w:rPr>
+          <w:lang w:eastAsia="zh-TW"/>
+        </w:rPr>
+        <w:t>OpenMP</w:t>
+      </w:r>
+      <w:proofErr w:type="spellEnd"/>
+      <w:r>
+        <w:rPr>
+          <w:lang w:eastAsia="zh-TW"/>
+        </w:rPr>
+        <w:t xml:space="preserve"> on </w:t>
+      </w:r>
     </w:p>
+    <w:bookmarkEnd w:id="0"/>
+    <w:p>
+      <w:pPr>
+        <w:rPr>
+          <w:lang w:eastAsia="zh-TW"/>
+        </w:rPr>
+      </w:pPr>
+    </w:p>
+    <w:p/>
     <w:sectPr>
       <w:pgSz w:w="12240" w:h="15840"/>
       <w:pgMar w:top="1440" w:right="1800" w:bottom="1440" w:left="1800" w:header="720" w:footer="720" w:gutter="0"/>

</xml_diff>